<commit_message>
create class diagram and enum datatype
</commit_message>
<xml_diff>
--- a/OOPs Review classes.docx
+++ b/OOPs Review classes.docx
@@ -1,6 +1,6 @@
 
 <file path=word/document.xml><?xml version="1.0" encoding="utf-8"?>
-<w:document xmlns:wpc="http://schemas.microsoft.com/office/word/2010/wordprocessingCanvas" xmlns:cx="http://schemas.microsoft.com/office/drawing/2014/chartex" xmlns:cx1="http://schemas.microsoft.com/office/drawing/2015/9/8/chartex" xmlns:cx2="http://schemas.microsoft.com/office/drawing/2015/10/21/chartex" xmlns:cx3="http://schemas.microsoft.com/office/drawing/2016/5/9/chartex" xmlns:cx4="http://schemas.microsoft.com/office/drawing/2016/5/10/chartex" xmlns:cx5="http://schemas.microsoft.com/office/drawing/2016/5/11/chartex" xmlns:cx6="http://schemas.microsoft.com/office/drawing/2016/5/12/chartex" xmlns:cx7="http://schemas.microsoft.com/office/drawing/2016/5/13/chartex" xmlns:cx8="http://schemas.microsoft.com/office/drawing/2016/5/14/chartex" xmlns:mc="http://schemas.openxmlformats.org/markup-compatibility/2006" xmlns:aink="http://schemas.microsoft.com/office/drawing/2016/ink" xmlns:am3d="http://schemas.microsoft.com/office/drawing/2017/model3d" xmlns:o="urn:schemas-microsoft-com:office:office" xmlns:r="http://schemas.openxmlformats.org/officeDocument/2006/relationships" xmlns:m="http://schemas.openxmlformats.org/officeDocument/2006/math" xmlns:v="urn:schemas-microsoft-com:vml" xmlns:wp14="http://schemas.microsoft.com/office/word/2010/wordprocessingDrawing" xmlns:wp="http://schemas.openxmlformats.org/drawingml/2006/wordprocessingDrawing" xmlns:w10="urn:schemas-microsoft-com:office:word" xmlns:w="http://schemas.openxmlformats.org/wordprocessingml/2006/main" xmlns:w14="http://schemas.microsoft.com/office/word/2010/wordml" xmlns:w15="http://schemas.microsoft.com/office/word/2012/wordml" xmlns:w16cex="http://schemas.microsoft.com/office/word/2018/wordml/cex" xmlns:w16cid="http://schemas.microsoft.com/office/word/2016/wordml/cid" xmlns:w16="http://schemas.microsoft.com/office/word/2018/wordml" xmlns:w16sdtdh="http://schemas.microsoft.com/office/word/2020/wordml/sdtdatahash" xmlns:w16se="http://schemas.microsoft.com/office/word/2015/wordml/symex" xmlns:wpg="http://schemas.microsoft.com/office/word/2010/wordprocessingGroup" xmlns:wpi="http://schemas.microsoft.com/office/word/2010/wordprocessingInk" xmlns:wne="http://schemas.microsoft.com/office/word/2006/wordml" xmlns:wps="http://schemas.microsoft.com/office/word/2010/wordprocessingShape" mc:Ignorable="w14 w15 w16se w16cid w16 w16cex w16sdtdh wp14">
+<w:document xmlns:wpc="http://schemas.microsoft.com/office/word/2010/wordprocessingCanvas" xmlns:cx="http://schemas.microsoft.com/office/drawing/2014/chartex" xmlns:cx1="http://schemas.microsoft.com/office/drawing/2015/9/8/chartex" xmlns:cx2="http://schemas.microsoft.com/office/drawing/2015/10/21/chartex" xmlns:cx3="http://schemas.microsoft.com/office/drawing/2016/5/9/chartex" xmlns:cx4="http://schemas.microsoft.com/office/drawing/2016/5/10/chartex" xmlns:cx5="http://schemas.microsoft.com/office/drawing/2016/5/11/chartex" xmlns:cx6="http://schemas.microsoft.com/office/drawing/2016/5/12/chartex" xmlns:cx7="http://schemas.microsoft.com/office/drawing/2016/5/13/chartex" xmlns:cx8="http://schemas.microsoft.com/office/drawing/2016/5/14/chartex" xmlns:mc="http://schemas.openxmlformats.org/markup-compatibility/2006" xmlns:aink="http://schemas.microsoft.com/office/drawing/2016/ink" xmlns:am3d="http://schemas.microsoft.com/office/drawing/2017/model3d" xmlns:o="urn:schemas-microsoft-com:office:office" xmlns:oel="http://schemas.microsoft.com/office/2019/extlst" xmlns:r="http://schemas.openxmlformats.org/officeDocument/2006/relationships" xmlns:m="http://schemas.openxmlformats.org/officeDocument/2006/math" xmlns:v="urn:schemas-microsoft-com:vml" xmlns:wp14="http://schemas.microsoft.com/office/word/2010/wordprocessingDrawing" xmlns:wp="http://schemas.openxmlformats.org/drawingml/2006/wordprocessingDrawing" xmlns:w10="urn:schemas-microsoft-com:office:word" xmlns:w="http://schemas.openxmlformats.org/wordprocessingml/2006/main" xmlns:w14="http://schemas.microsoft.com/office/word/2010/wordml" xmlns:w15="http://schemas.microsoft.com/office/word/2012/wordml" xmlns:w16cex="http://schemas.microsoft.com/office/word/2018/wordml/cex" xmlns:w16cid="http://schemas.microsoft.com/office/word/2016/wordml/cid" xmlns:w16="http://schemas.microsoft.com/office/word/2018/wordml" xmlns:w16sdtdh="http://schemas.microsoft.com/office/word/2020/wordml/sdtdatahash" xmlns:w16se="http://schemas.microsoft.com/office/word/2015/wordml/symex" xmlns:wpg="http://schemas.microsoft.com/office/word/2010/wordprocessingGroup" xmlns:wpi="http://schemas.microsoft.com/office/word/2010/wordprocessingInk" xmlns:wne="http://schemas.microsoft.com/office/word/2006/wordml" xmlns:wps="http://schemas.microsoft.com/office/word/2010/wordprocessingShape" mc:Ignorable="w14 w15 w16se w16cid w16 w16cex w16sdtdh wp14">
   <w:body>
     <w:p>
       <w:pPr>
@@ -22,10 +22,10 @@
     <w:p>
       <w:r>
         <w:drawing>
-          <wp:inline distT="0" distB="0" distL="0" distR="0" wp14:anchorId="1E17E996" wp14:editId="067F8FEC">
-            <wp:extent cx="5943600" cy="3025140"/>
-            <wp:effectExtent l="0" t="0" r="0" b="3810"/>
-            <wp:docPr id="1" name="Picture 1"/>
+          <wp:inline distT="0" distB="0" distL="0" distR="0" wp14:anchorId="47DA526C" wp14:editId="61E9DEB1">
+            <wp:extent cx="5943600" cy="3220720"/>
+            <wp:effectExtent l="0" t="0" r="0" b="0"/>
+            <wp:docPr id="1" name="Picture 1" descr="Graphical user interface, text, application, email&#10;&#10;Description automatically generated"/>
             <wp:cNvGraphicFramePr>
               <a:graphicFrameLocks xmlns:a="http://schemas.openxmlformats.org/drawingml/2006/main" noChangeAspect="1"/>
             </wp:cNvGraphicFramePr>
@@ -33,7 +33,7 @@
               <a:graphicData uri="http://schemas.openxmlformats.org/drawingml/2006/picture">
                 <pic:pic xmlns:pic="http://schemas.openxmlformats.org/drawingml/2006/picture">
                   <pic:nvPicPr>
-                    <pic:cNvPr id="1" name=""/>
+                    <pic:cNvPr id="1" name="Picture 1" descr="Graphical user interface, text, application, email&#10;&#10;Description automatically generated"/>
                     <pic:cNvPicPr/>
                   </pic:nvPicPr>
                   <pic:blipFill>
@@ -45,7 +45,7 @@
                   <pic:spPr>
                     <a:xfrm>
                       <a:off x="0" y="0"/>
-                      <a:ext cx="5943600" cy="3025140"/>
+                      <a:ext cx="5943600" cy="3220720"/>
                     </a:xfrm>
                     <a:prstGeom prst="rect">
                       <a:avLst/>
@@ -68,6 +68,9 @@
     </w:p>
     <w:p>
       <w:r>
+        <w:rPr>
+          <w:noProof/>
+        </w:rPr>
         <w:drawing>
           <wp:inline distT="0" distB="0" distL="0" distR="0" wp14:anchorId="39497FAF" wp14:editId="53B4239B">
             <wp:extent cx="4448796" cy="3343742"/>
@@ -107,6 +110,7 @@
     </w:p>
     <w:p>
       <w:r>
+        <w:lastRenderedPageBreak/>
         <w:br w:type="page"/>
       </w:r>
     </w:p>
@@ -114,15 +118,16 @@
       <w:pPr>
         <w:pStyle w:val="Heading1"/>
       </w:pPr>
-      <w:proofErr w:type="spellStart"/>
       <w:r>
         <w:lastRenderedPageBreak/>
         <w:t>ResidentAddress</w:t>
       </w:r>
-      <w:proofErr w:type="spellEnd"/>
-    </w:p>
-    <w:p>
-      <w:r>
+    </w:p>
+    <w:p>
+      <w:r>
+        <w:rPr>
+          <w:noProof/>
+        </w:rPr>
         <w:drawing>
           <wp:inline distT="0" distB="0" distL="0" distR="0" wp14:anchorId="0D7BDCD7" wp14:editId="04C8FAB6">
             <wp:extent cx="5943600" cy="2940050"/>
@@ -164,14 +169,15 @@
       <w:pPr>
         <w:pStyle w:val="Heading1"/>
       </w:pPr>
-      <w:proofErr w:type="spellStart"/>
       <w:r>
         <w:t>SupervisoryLevel</w:t>
       </w:r>
-      <w:proofErr w:type="spellEnd"/>
-    </w:p>
-    <w:p>
-      <w:r>
+    </w:p>
+    <w:p>
+      <w:r>
+        <w:rPr>
+          <w:noProof/>
+        </w:rPr>
         <w:drawing>
           <wp:inline distT="0" distB="0" distL="0" distR="0" wp14:anchorId="5F003AD5" wp14:editId="26DDF5CA">
             <wp:extent cx="1438476" cy="1695687"/>
@@ -219,6 +225,9 @@
     </w:p>
     <w:p>
       <w:r>
+        <w:rPr>
+          <w:noProof/>
+        </w:rPr>
         <w:drawing>
           <wp:inline distT="0" distB="0" distL="0" distR="0" wp14:anchorId="21D42FB2" wp14:editId="64368F16">
             <wp:extent cx="2591162" cy="1400370"/>

</xml_diff>

<commit_message>
save change to class diagram document
</commit_message>
<xml_diff>
--- a/OOPs Review classes.docx
+++ b/OOPs Review classes.docx
@@ -107,10 +107,7 @@
           </wp:inline>
         </w:drawing>
       </w:r>
-    </w:p>
-    <w:p>
-      <w:r>
-        <w:lastRenderedPageBreak/>
+      <w:r>
         <w:br w:type="page"/>
       </w:r>
     </w:p>

</xml_diff>